<commit_message>
new small model with 60000 observations and ntree=50
</commit_message>
<xml_diff>
--- a/HowTo_use_Tools/HowTo_Create_RPackage.docx
+++ b/HowTo_use_Tools/HowTo_Create_RPackage.docx
@@ -72,7 +72,13 @@
         <w:rPr>
           <w:lang w:val="en-GB"/>
         </w:rPr>
-        <w:t>New Package -&gt; New Directory -&gt; R Package</w:t>
+        <w:t>New Project</w:t>
+      </w:r>
+      <w:r>
+        <w:rPr>
+          <w:lang w:val="en-GB"/>
+        </w:rPr>
+        <w:t xml:space="preserve"> -&gt; New Directory -&gt; R Package</w:t>
       </w:r>
     </w:p>
     <w:p>
@@ -321,7 +327,25 @@
         <w:rPr>
           <w:lang w:val="en-GB"/>
         </w:rPr>
-        <w:t xml:space="preserve">Choose Package and Generate documentation with </w:t>
+        <w:t>Choose “Package”</w:t>
+      </w:r>
+      <w:r>
+        <w:rPr>
+          <w:lang w:val="en-GB"/>
+        </w:rPr>
+        <w:t xml:space="preserve"> and </w:t>
+      </w:r>
+      <w:r>
+        <w:rPr>
+          <w:lang w:val="en-GB"/>
+        </w:rPr>
+        <w:t>“G</w:t>
+      </w:r>
+      <w:r>
+        <w:rPr>
+          <w:lang w:val="en-GB"/>
+        </w:rPr>
+        <w:t xml:space="preserve">enerate documentation with </w:t>
       </w:r>
       <w:proofErr w:type="spellStart"/>
       <w:r>
@@ -335,7 +359,7 @@
         <w:rPr>
           <w:lang w:val="en-GB"/>
         </w:rPr>
-        <w:t xml:space="preserve"> (choose all options) </w:t>
+        <w:t xml:space="preserve">” (choose all options). </w:t>
       </w:r>
     </w:p>
     <w:p>
@@ -1691,52 +1715,349 @@
           <w:numId w:val="4"/>
         </w:numPr>
         <w:rPr>
-          <w:color w:val="FF0000"/>
-          <w:lang w:val="en-GB"/>
-        </w:rPr>
-      </w:pPr>
-      <w:r>
-        <w:rPr>
-          <w:lang w:val="en-GB"/>
-        </w:rPr>
-        <w:t xml:space="preserve"> </w:t>
-      </w:r>
-      <w:r>
-        <w:rPr>
-          <w:color w:val="FF0000"/>
-          <w:lang w:val="en-GB"/>
-        </w:rPr>
-        <w:t xml:space="preserve">Click “Build and Reload” for </w:t>
-      </w:r>
-      <w:r>
-        <w:rPr>
-          <w:color w:val="FF0000"/>
-          <w:lang w:val="en-GB"/>
-        </w:rPr>
-        <w:t xml:space="preserve">pushing all </w:t>
-      </w:r>
+          <w:lang w:val="en-GB"/>
+        </w:rPr>
+      </w:pPr>
+      <w:r>
+        <w:rPr>
+          <w:lang w:val="en-GB"/>
+        </w:rPr>
+        <w:t>To save d</w:t>
+      </w:r>
+      <w:r>
+        <w:rPr>
+          <w:lang w:val="en-GB"/>
+        </w:rPr>
+        <w:t>ata or trained models into your package use following in the console:</w:t>
+      </w:r>
+    </w:p>
+    <w:p>
+      <w:pPr>
+        <w:pStyle w:val="ListParagraph"/>
+        <w:ind w:left="1080"/>
+        <w:rPr>
+          <w:rFonts w:ascii="Lucida Console" w:hAnsi="Lucida Console"/>
+          <w:color w:val="0066FF"/>
+          <w:sz w:val="18"/>
+          <w:szCs w:val="18"/>
+          <w:lang w:val="en-GB"/>
+        </w:rPr>
+      </w:pPr>
       <w:proofErr w:type="gramStart"/>
       <w:r>
         <w:rPr>
-          <w:color w:val="FF0000"/>
-          <w:lang w:val="en-GB"/>
-        </w:rPr>
-        <w:t>your</w:t>
+          <w:rFonts w:ascii="Lucida Console" w:hAnsi="Lucida Console"/>
+          <w:color w:val="0066FF"/>
+          <w:sz w:val="18"/>
+          <w:szCs w:val="18"/>
+          <w:lang w:val="en-GB"/>
+        </w:rPr>
+        <w:t>model</w:t>
       </w:r>
       <w:proofErr w:type="gramEnd"/>
       <w:r>
         <w:rPr>
-          <w:color w:val="FF0000"/>
-          <w:lang w:val="en-GB"/>
-        </w:rPr>
-        <w:t xml:space="preserve"> saved Changes into the package.</w:t>
-      </w:r>
-    </w:p>
-    <w:p>
-      <w:pPr>
-        <w:pStyle w:val="ListParagraph"/>
-        <w:rPr>
-          <w:color w:val="FF0000"/>
+          <w:rFonts w:ascii="Lucida Console" w:hAnsi="Lucida Console"/>
+          <w:color w:val="0066FF"/>
+          <w:sz w:val="18"/>
+          <w:szCs w:val="18"/>
+          <w:lang w:val="en-GB"/>
+        </w:rPr>
+        <w:t xml:space="preserve"> &lt;- </w:t>
+      </w:r>
+      <w:proofErr w:type="spellStart"/>
+      <w:r>
+        <w:rPr>
+          <w:rFonts w:ascii="Lucida Console" w:hAnsi="Lucida Console"/>
+          <w:color w:val="0066FF"/>
+          <w:sz w:val="18"/>
+          <w:szCs w:val="18"/>
+          <w:lang w:val="en-GB"/>
+        </w:rPr>
+        <w:t>readRDS</w:t>
+      </w:r>
+      <w:proofErr w:type="spellEnd"/>
+      <w:r>
+        <w:rPr>
+          <w:rFonts w:ascii="Lucida Console" w:hAnsi="Lucida Console"/>
+          <w:color w:val="0066FF"/>
+          <w:sz w:val="18"/>
+          <w:szCs w:val="18"/>
+          <w:lang w:val="en-GB"/>
+        </w:rPr>
+        <w:t>(file = "</w:t>
+      </w:r>
+      <w:proofErr w:type="spellStart"/>
+      <w:r>
+        <w:rPr>
+          <w:rFonts w:ascii="Lucida Console" w:hAnsi="Lucida Console"/>
+          <w:color w:val="0066FF"/>
+          <w:sz w:val="18"/>
+          <w:szCs w:val="18"/>
+          <w:lang w:val="en-GB"/>
+        </w:rPr>
+        <w:t>model.rds</w:t>
+      </w:r>
+      <w:proofErr w:type="spellEnd"/>
+      <w:r>
+        <w:rPr>
+          <w:rFonts w:ascii="Lucida Console" w:hAnsi="Lucida Console"/>
+          <w:color w:val="0066FF"/>
+          <w:sz w:val="18"/>
+          <w:szCs w:val="18"/>
+          <w:lang w:val="en-GB"/>
+        </w:rPr>
+        <w:t>")</w:t>
+      </w:r>
+    </w:p>
+    <w:p>
+      <w:pPr>
+        <w:pStyle w:val="ListParagraph"/>
+        <w:ind w:left="1080"/>
+        <w:rPr>
+          <w:rFonts w:ascii="Lucida Console" w:hAnsi="Lucida Console"/>
+          <w:color w:val="0066FF"/>
+          <w:sz w:val="18"/>
+          <w:szCs w:val="18"/>
+          <w:lang w:val="en-GB"/>
+        </w:rPr>
+      </w:pPr>
+      <w:proofErr w:type="spellStart"/>
+      <w:r>
+        <w:rPr>
+          <w:rFonts w:ascii="Lucida Console" w:hAnsi="Lucida Console"/>
+          <w:color w:val="0066FF"/>
+          <w:sz w:val="18"/>
+          <w:szCs w:val="18"/>
+          <w:lang w:val="en-GB"/>
+        </w:rPr>
+        <w:t>devtools</w:t>
+      </w:r>
+      <w:proofErr w:type="spellEnd"/>
+      <w:r>
+        <w:rPr>
+          <w:rFonts w:ascii="Lucida Console" w:hAnsi="Lucida Console"/>
+          <w:color w:val="0066FF"/>
+          <w:sz w:val="18"/>
+          <w:szCs w:val="18"/>
+          <w:lang w:val="en-GB"/>
+        </w:rPr>
+        <w:t>::</w:t>
+      </w:r>
+      <w:proofErr w:type="spellStart"/>
+      <w:r>
+        <w:rPr>
+          <w:rFonts w:ascii="Lucida Console" w:hAnsi="Lucida Console"/>
+          <w:color w:val="0066FF"/>
+          <w:sz w:val="18"/>
+          <w:szCs w:val="18"/>
+          <w:lang w:val="en-GB"/>
+        </w:rPr>
+        <w:t>use_</w:t>
+      </w:r>
+      <w:proofErr w:type="gramStart"/>
+      <w:r>
+        <w:rPr>
+          <w:rFonts w:ascii="Lucida Console" w:hAnsi="Lucida Console"/>
+          <w:color w:val="0066FF"/>
+          <w:sz w:val="18"/>
+          <w:szCs w:val="18"/>
+          <w:lang w:val="en-GB"/>
+        </w:rPr>
+        <w:t>data</w:t>
+      </w:r>
+      <w:proofErr w:type="spellEnd"/>
+      <w:r>
+        <w:rPr>
+          <w:rFonts w:ascii="Lucida Console" w:hAnsi="Lucida Console"/>
+          <w:color w:val="0066FF"/>
+          <w:sz w:val="18"/>
+          <w:szCs w:val="18"/>
+          <w:lang w:val="en-GB"/>
+        </w:rPr>
+        <w:t>(</w:t>
+      </w:r>
+      <w:proofErr w:type="gramEnd"/>
+      <w:r>
+        <w:rPr>
+          <w:rFonts w:ascii="Lucida Console" w:hAnsi="Lucida Console"/>
+          <w:color w:val="0066FF"/>
+          <w:sz w:val="18"/>
+          <w:szCs w:val="18"/>
+          <w:lang w:val="en-GB"/>
+        </w:rPr>
+        <w:t>model, internal = TRUE, overwrite = TRUE)</w:t>
+      </w:r>
+    </w:p>
+    <w:p>
+      <w:pPr>
+        <w:pStyle w:val="ListParagraph"/>
+        <w:rPr>
+          <w:lang w:val="en-GB"/>
+        </w:rPr>
+      </w:pPr>
+      <w:r>
+        <w:rPr>
+          <w:lang w:val="en-GB"/>
+        </w:rPr>
+        <w:t xml:space="preserve">This save the model into the folder </w:t>
+      </w:r>
+      <w:r>
+        <w:rPr>
+          <w:color w:val="7030A0"/>
+          <w:lang w:val="en-GB"/>
+        </w:rPr>
+        <w:t xml:space="preserve">/R </w:t>
+      </w:r>
+      <w:r>
+        <w:rPr>
+          <w:lang w:val="en-GB"/>
+        </w:rPr>
+        <w:t xml:space="preserve">as </w:t>
+      </w:r>
+      <w:proofErr w:type="spellStart"/>
+      <w:proofErr w:type="gramStart"/>
+      <w:r>
+        <w:rPr>
+          <w:i/>
+          <w:lang w:val="en-GB"/>
+        </w:rPr>
+        <w:t>sysdata.rda</w:t>
+      </w:r>
+      <w:proofErr w:type="spellEnd"/>
+      <w:r>
+        <w:rPr>
+          <w:lang w:val="en-GB"/>
+        </w:rPr>
+        <w:t xml:space="preserve"> .</w:t>
+      </w:r>
+      <w:proofErr w:type="gramEnd"/>
+      <w:r>
+        <w:rPr>
+          <w:lang w:val="en-GB"/>
+        </w:rPr>
+        <w:t xml:space="preserve"> If the package </w:t>
+      </w:r>
+      <w:proofErr w:type="gramStart"/>
+      <w:r>
+        <w:rPr>
+          <w:lang w:val="en-GB"/>
+        </w:rPr>
+        <w:t>is</w:t>
+      </w:r>
+      <w:proofErr w:type="gramEnd"/>
+      <w:r>
+        <w:rPr>
+          <w:lang w:val="en-GB"/>
+        </w:rPr>
+        <w:t xml:space="preserve"> loaded one can use the data or model without loading it by hand.</w:t>
+      </w:r>
+    </w:p>
+    <w:p>
+      <w:pPr>
+        <w:pStyle w:val="ListParagraph"/>
+        <w:numPr>
+          <w:ilvl w:val="0"/>
+          <w:numId w:val="4"/>
+        </w:numPr>
+        <w:rPr>
+          <w:lang w:val="en-GB"/>
+        </w:rPr>
+      </w:pPr>
+      <w:r>
+        <w:rPr>
+          <w:lang w:val="en-GB"/>
+        </w:rPr>
+        <w:t xml:space="preserve">To ignore some folders or files choose automatic created </w:t>
+      </w:r>
+      <w:r>
+        <w:rPr>
+          <w:i/>
+          <w:lang w:val="en-GB"/>
+        </w:rPr>
+        <w:t>.</w:t>
+      </w:r>
+      <w:proofErr w:type="spellStart"/>
+      <w:r>
+        <w:rPr>
+          <w:i/>
+          <w:lang w:val="en-GB"/>
+        </w:rPr>
+        <w:t>Rbiuldignore</w:t>
+      </w:r>
+      <w:proofErr w:type="spellEnd"/>
+      <w:r>
+        <w:rPr>
+          <w:i/>
+          <w:lang w:val="en-GB"/>
+        </w:rPr>
+        <w:t xml:space="preserve"> file </w:t>
+      </w:r>
+      <w:r>
+        <w:rPr>
+          <w:lang w:val="en-GB"/>
+        </w:rPr>
+        <w:t xml:space="preserve">and include </w:t>
+      </w:r>
+      <w:r>
+        <w:rPr>
+          <w:rFonts w:ascii="Lucida Console" w:hAnsi="Lucida Console"/>
+          <w:sz w:val="18"/>
+          <w:szCs w:val="18"/>
+          <w:lang w:val="en-GB"/>
+        </w:rPr>
+        <w:t>^</w:t>
+      </w:r>
+      <w:proofErr w:type="spellStart"/>
+      <w:r>
+        <w:rPr>
+          <w:rFonts w:ascii="Lucida Console" w:hAnsi="Lucida Console"/>
+          <w:sz w:val="18"/>
+          <w:szCs w:val="18"/>
+          <w:lang w:val="en-GB"/>
+        </w:rPr>
+        <w:t>namefolder</w:t>
+      </w:r>
+      <w:proofErr w:type="spellEnd"/>
+      <w:r>
+        <w:rPr>
+          <w:rFonts w:ascii="Lucida Console" w:hAnsi="Lucida Console"/>
+          <w:sz w:val="18"/>
+          <w:szCs w:val="18"/>
+          <w:lang w:val="en-GB"/>
+        </w:rPr>
+        <w:t>$</w:t>
+      </w:r>
+      <w:r>
+        <w:rPr>
+          <w:rFonts w:ascii="Lucida Console" w:hAnsi="Lucida Console"/>
+          <w:sz w:val="18"/>
+          <w:szCs w:val="18"/>
+          <w:lang w:val="en-GB"/>
+        </w:rPr>
+        <w:t xml:space="preserve">. </w:t>
+      </w:r>
+    </w:p>
+    <w:p>
+      <w:pPr>
+        <w:pStyle w:val="ListParagraph"/>
+        <w:rPr>
+          <w:rFonts w:cstheme="minorHAnsi"/>
+          <w:lang w:val="en-GB"/>
+        </w:rPr>
+      </w:pPr>
+      <w:r>
+        <w:rPr>
+          <w:rFonts w:cstheme="minorHAnsi"/>
+          <w:lang w:val="en-GB"/>
+        </w:rPr>
+        <w:t>Example:</w:t>
+      </w:r>
+    </w:p>
+    <w:p>
+      <w:pPr>
+        <w:pStyle w:val="ListParagraph"/>
+        <w:rPr>
           <w:lang w:val="en-GB"/>
         </w:rPr>
       </w:pPr>
@@ -1746,10 +2067,10 @@
           <w:lang w:eastAsia="de-CH"/>
         </w:rPr>
         <w:drawing>
-          <wp:inline distT="0" distB="0" distL="0" distR="0" wp14:anchorId="106A8B02" wp14:editId="211BDCA6">
-            <wp:extent cx="2800350" cy="590550"/>
-            <wp:effectExtent l="0" t="0" r="0" b="0"/>
-            <wp:docPr id="5" name="Picture 5"/>
+          <wp:inline distT="0" distB="0" distL="0" distR="0" wp14:anchorId="426D06AA" wp14:editId="44F138B5">
+            <wp:extent cx="1524000" cy="1020199"/>
+            <wp:effectExtent l="0" t="0" r="0" b="8890"/>
+            <wp:docPr id="2" name="Picture 2"/>
             <wp:cNvGraphicFramePr>
               <a:graphicFrameLocks xmlns:a="http://schemas.openxmlformats.org/drawingml/2006/main" noChangeAspect="1"/>
             </wp:cNvGraphicFramePr>
@@ -1769,7 +2090,7 @@
                   <pic:spPr>
                     <a:xfrm>
                       <a:off x="0" y="0"/>
-                      <a:ext cx="2800350" cy="590550"/>
+                      <a:ext cx="1568687" cy="1050113"/>
                     </a:xfrm>
                     <a:prstGeom prst="rect">
                       <a:avLst/>
@@ -1790,349 +2111,39 @@
           <w:numId w:val="4"/>
         </w:numPr>
         <w:rPr>
-          <w:lang w:val="en-GB"/>
-        </w:rPr>
-      </w:pPr>
-      <w:r>
-        <w:rPr>
-          <w:lang w:val="en-GB"/>
-        </w:rPr>
-        <w:t xml:space="preserve"> To save d</w:t>
-      </w:r>
-      <w:r>
-        <w:rPr>
-          <w:lang w:val="en-GB"/>
-        </w:rPr>
-        <w:t>ata or trained models into your package use following in the console:</w:t>
-      </w:r>
-    </w:p>
-    <w:p>
-      <w:pPr>
-        <w:pStyle w:val="ListParagraph"/>
-        <w:ind w:left="1080"/>
-        <w:rPr>
-          <w:rFonts w:ascii="Lucida Console" w:hAnsi="Lucida Console"/>
-          <w:color w:val="0066FF"/>
-          <w:sz w:val="18"/>
-          <w:szCs w:val="18"/>
-          <w:lang w:val="en-GB"/>
-        </w:rPr>
-      </w:pPr>
+          <w:color w:val="FF0000"/>
+          <w:lang w:val="en-GB"/>
+        </w:rPr>
+      </w:pPr>
+      <w:r>
+        <w:rPr>
+          <w:color w:val="FF0000"/>
+          <w:lang w:val="en-GB"/>
+        </w:rPr>
+        <w:t xml:space="preserve">Click “Build and Reload” for pushing all </w:t>
+      </w:r>
       <w:proofErr w:type="gramStart"/>
       <w:r>
         <w:rPr>
-          <w:rFonts w:ascii="Lucida Console" w:hAnsi="Lucida Console"/>
-          <w:color w:val="0066FF"/>
-          <w:sz w:val="18"/>
-          <w:szCs w:val="18"/>
-          <w:lang w:val="en-GB"/>
-        </w:rPr>
-        <w:t>model</w:t>
+          <w:color w:val="FF0000"/>
+          <w:lang w:val="en-GB"/>
+        </w:rPr>
+        <w:t>your</w:t>
       </w:r>
       <w:proofErr w:type="gramEnd"/>
       <w:r>
         <w:rPr>
-          <w:rFonts w:ascii="Lucida Console" w:hAnsi="Lucida Console"/>
-          <w:color w:val="0066FF"/>
-          <w:sz w:val="18"/>
-          <w:szCs w:val="18"/>
-          <w:lang w:val="en-GB"/>
-        </w:rPr>
-        <w:t xml:space="preserve"> &lt;- </w:t>
-      </w:r>
-      <w:proofErr w:type="spellStart"/>
-      <w:r>
-        <w:rPr>
-          <w:rFonts w:ascii="Lucida Console" w:hAnsi="Lucida Console"/>
-          <w:color w:val="0066FF"/>
-          <w:sz w:val="18"/>
-          <w:szCs w:val="18"/>
-          <w:lang w:val="en-GB"/>
-        </w:rPr>
-        <w:t>readRDS</w:t>
-      </w:r>
-      <w:proofErr w:type="spellEnd"/>
-      <w:r>
-        <w:rPr>
-          <w:rFonts w:ascii="Lucida Console" w:hAnsi="Lucida Console"/>
-          <w:color w:val="0066FF"/>
-          <w:sz w:val="18"/>
-          <w:szCs w:val="18"/>
-          <w:lang w:val="en-GB"/>
-        </w:rPr>
-        <w:t>(file = "</w:t>
-      </w:r>
-      <w:proofErr w:type="spellStart"/>
-      <w:r>
-        <w:rPr>
-          <w:rFonts w:ascii="Lucida Console" w:hAnsi="Lucida Console"/>
-          <w:color w:val="0066FF"/>
-          <w:sz w:val="18"/>
-          <w:szCs w:val="18"/>
-          <w:lang w:val="en-GB"/>
-        </w:rPr>
-        <w:t>model.rds</w:t>
-      </w:r>
-      <w:proofErr w:type="spellEnd"/>
-      <w:r>
-        <w:rPr>
-          <w:rFonts w:ascii="Lucida Console" w:hAnsi="Lucida Console"/>
-          <w:color w:val="0066FF"/>
-          <w:sz w:val="18"/>
-          <w:szCs w:val="18"/>
-          <w:lang w:val="en-GB"/>
-        </w:rPr>
-        <w:t>")</w:t>
-      </w:r>
-    </w:p>
-    <w:p>
-      <w:pPr>
-        <w:pStyle w:val="ListParagraph"/>
-        <w:ind w:left="1080"/>
-        <w:rPr>
-          <w:rFonts w:ascii="Lucida Console" w:hAnsi="Lucida Console"/>
-          <w:color w:val="0066FF"/>
-          <w:sz w:val="18"/>
-          <w:szCs w:val="18"/>
-          <w:lang w:val="en-GB"/>
-        </w:rPr>
-      </w:pPr>
-      <w:proofErr w:type="spellStart"/>
-      <w:r>
-        <w:rPr>
-          <w:rFonts w:ascii="Lucida Console" w:hAnsi="Lucida Console"/>
-          <w:color w:val="0066FF"/>
-          <w:sz w:val="18"/>
-          <w:szCs w:val="18"/>
-          <w:lang w:val="en-GB"/>
-        </w:rPr>
-        <w:t>devtools</w:t>
-      </w:r>
-      <w:proofErr w:type="spellEnd"/>
-      <w:r>
-        <w:rPr>
-          <w:rFonts w:ascii="Lucida Console" w:hAnsi="Lucida Console"/>
-          <w:color w:val="0066FF"/>
-          <w:sz w:val="18"/>
-          <w:szCs w:val="18"/>
-          <w:lang w:val="en-GB"/>
-        </w:rPr>
-        <w:t>::</w:t>
-      </w:r>
-      <w:proofErr w:type="spellStart"/>
-      <w:r>
-        <w:rPr>
-          <w:rFonts w:ascii="Lucida Console" w:hAnsi="Lucida Console"/>
-          <w:color w:val="0066FF"/>
-          <w:sz w:val="18"/>
-          <w:szCs w:val="18"/>
-          <w:lang w:val="en-GB"/>
-        </w:rPr>
-        <w:t>use_</w:t>
-      </w:r>
-      <w:proofErr w:type="gramStart"/>
-      <w:r>
-        <w:rPr>
-          <w:rFonts w:ascii="Lucida Console" w:hAnsi="Lucida Console"/>
-          <w:color w:val="0066FF"/>
-          <w:sz w:val="18"/>
-          <w:szCs w:val="18"/>
-          <w:lang w:val="en-GB"/>
-        </w:rPr>
-        <w:t>data</w:t>
-      </w:r>
-      <w:proofErr w:type="spellEnd"/>
-      <w:r>
-        <w:rPr>
-          <w:rFonts w:ascii="Lucida Console" w:hAnsi="Lucida Console"/>
-          <w:color w:val="0066FF"/>
-          <w:sz w:val="18"/>
-          <w:szCs w:val="18"/>
-          <w:lang w:val="en-GB"/>
-        </w:rPr>
-        <w:t>(</w:t>
-      </w:r>
-      <w:proofErr w:type="gramEnd"/>
-      <w:r>
-        <w:rPr>
-          <w:rFonts w:ascii="Lucida Console" w:hAnsi="Lucida Console"/>
-          <w:color w:val="0066FF"/>
-          <w:sz w:val="18"/>
-          <w:szCs w:val="18"/>
-          <w:lang w:val="en-GB"/>
-        </w:rPr>
-        <w:t>model, internal = TRUE, overwrite = TRUE)</w:t>
-      </w:r>
-    </w:p>
-    <w:p>
-      <w:pPr>
-        <w:pStyle w:val="ListParagraph"/>
-        <w:rPr>
-          <w:lang w:val="en-GB"/>
-        </w:rPr>
-      </w:pPr>
-      <w:r>
-        <w:rPr>
-          <w:lang w:val="en-GB"/>
-        </w:rPr>
-        <w:t xml:space="preserve">This save the model into the folder </w:t>
-      </w:r>
-      <w:r>
-        <w:rPr>
-          <w:color w:val="7030A0"/>
-          <w:lang w:val="en-GB"/>
-        </w:rPr>
-        <w:t xml:space="preserve">/R </w:t>
-      </w:r>
-      <w:r>
-        <w:rPr>
-          <w:lang w:val="en-GB"/>
-        </w:rPr>
-        <w:t xml:space="preserve">as </w:t>
-      </w:r>
-      <w:proofErr w:type="spellStart"/>
-      <w:proofErr w:type="gramStart"/>
-      <w:r>
-        <w:rPr>
-          <w:i/>
-          <w:lang w:val="en-GB"/>
-        </w:rPr>
-        <w:t>sysdata.rda</w:t>
-      </w:r>
-      <w:proofErr w:type="spellEnd"/>
-      <w:r>
-        <w:rPr>
-          <w:lang w:val="en-GB"/>
-        </w:rPr>
-        <w:t xml:space="preserve"> .</w:t>
-      </w:r>
-      <w:proofErr w:type="gramEnd"/>
-      <w:r>
-        <w:rPr>
-          <w:lang w:val="en-GB"/>
-        </w:rPr>
-        <w:t xml:space="preserve"> If the package </w:t>
-      </w:r>
-      <w:proofErr w:type="gramStart"/>
-      <w:r>
-        <w:rPr>
-          <w:lang w:val="en-GB"/>
-        </w:rPr>
-        <w:t>is</w:t>
-      </w:r>
-      <w:proofErr w:type="gramEnd"/>
-      <w:r>
-        <w:rPr>
-          <w:lang w:val="en-GB"/>
-        </w:rPr>
-        <w:t xml:space="preserve"> loaded one can use the data or model without loading it by hand.</w:t>
-      </w:r>
-    </w:p>
-    <w:p>
-      <w:pPr>
-        <w:pStyle w:val="ListParagraph"/>
-        <w:numPr>
-          <w:ilvl w:val="0"/>
-          <w:numId w:val="4"/>
-        </w:numPr>
-        <w:rPr>
-          <w:lang w:val="en-GB"/>
-        </w:rPr>
-      </w:pPr>
-      <w:r>
-        <w:rPr>
-          <w:lang w:val="en-GB"/>
-        </w:rPr>
-        <w:t xml:space="preserve">To ignore some folders or files choose automatic created </w:t>
-      </w:r>
-      <w:r>
-        <w:rPr>
-          <w:i/>
-          <w:lang w:val="en-GB"/>
-        </w:rPr>
-        <w:t>.</w:t>
-      </w:r>
-      <w:proofErr w:type="spellStart"/>
-      <w:r>
-        <w:rPr>
-          <w:i/>
-          <w:lang w:val="en-GB"/>
-        </w:rPr>
-        <w:t>Rbiuldignore</w:t>
-      </w:r>
-      <w:proofErr w:type="spellEnd"/>
-      <w:r>
-        <w:rPr>
-          <w:i/>
-          <w:lang w:val="en-GB"/>
-        </w:rPr>
-        <w:t xml:space="preserve"> file </w:t>
-      </w:r>
-      <w:r>
-        <w:rPr>
-          <w:lang w:val="en-GB"/>
-        </w:rPr>
-        <w:t xml:space="preserve">and include </w:t>
-      </w:r>
-      <w:r>
-        <w:rPr>
-          <w:rFonts w:ascii="Lucida Console" w:hAnsi="Lucida Console"/>
-          <w:sz w:val="18"/>
-          <w:szCs w:val="18"/>
-          <w:lang w:val="en-GB"/>
-        </w:rPr>
-        <w:t>^</w:t>
-      </w:r>
-      <w:proofErr w:type="spellStart"/>
-      <w:r>
-        <w:rPr>
-          <w:rFonts w:ascii="Lucida Console" w:hAnsi="Lucida Console"/>
-          <w:sz w:val="18"/>
-          <w:szCs w:val="18"/>
-          <w:lang w:val="en-GB"/>
-        </w:rPr>
-        <w:t>namefolder</w:t>
-      </w:r>
-      <w:proofErr w:type="spellEnd"/>
-      <w:r>
-        <w:rPr>
-          <w:rFonts w:ascii="Lucida Console" w:hAnsi="Lucida Console"/>
-          <w:sz w:val="18"/>
-          <w:szCs w:val="18"/>
-          <w:lang w:val="en-GB"/>
-        </w:rPr>
-        <w:t>$</w:t>
-      </w:r>
-      <w:r>
-        <w:rPr>
-          <w:rFonts w:ascii="Lucida Console" w:hAnsi="Lucida Console"/>
-          <w:sz w:val="18"/>
-          <w:szCs w:val="18"/>
-          <w:lang w:val="en-GB"/>
-        </w:rPr>
-        <w:t xml:space="preserve">. </w:t>
-      </w:r>
-    </w:p>
-    <w:p>
-      <w:pPr>
-        <w:pStyle w:val="ListParagraph"/>
-        <w:rPr>
-          <w:rFonts w:cstheme="minorHAnsi"/>
-          <w:lang w:val="en-GB"/>
-        </w:rPr>
-      </w:pPr>
-      <w:r>
-        <w:rPr>
-          <w:rFonts w:cstheme="minorHAnsi"/>
-          <w:lang w:val="en-GB"/>
-        </w:rPr>
-        <w:t>Example:</w:t>
-      </w:r>
-    </w:p>
-    <w:p>
-      <w:pPr>
-        <w:pStyle w:val="ListParagraph"/>
-        <w:rPr>
+          <w:color w:val="FF0000"/>
+          <w:lang w:val="en-GB"/>
+        </w:rPr>
+        <w:t xml:space="preserve"> saved Changes into the package.</w:t>
+      </w:r>
+    </w:p>
+    <w:p>
+      <w:pPr>
+        <w:pStyle w:val="ListParagraph"/>
+        <w:rPr>
+          <w:color w:val="FF0000"/>
           <w:lang w:val="en-GB"/>
         </w:rPr>
       </w:pPr>
@@ -2142,10 +2153,10 @@
           <w:lang w:eastAsia="de-CH"/>
         </w:rPr>
         <w:drawing>
-          <wp:inline distT="0" distB="0" distL="0" distR="0" wp14:anchorId="2704EA72" wp14:editId="2BE40E64">
-            <wp:extent cx="1712259" cy="838938"/>
-            <wp:effectExtent l="0" t="0" r="2540" b="0"/>
-            <wp:docPr id="8" name="Picture 8"/>
+          <wp:inline distT="0" distB="0" distL="0" distR="0" wp14:anchorId="41A14C80" wp14:editId="6400B053">
+            <wp:extent cx="2800350" cy="590550"/>
+            <wp:effectExtent l="0" t="0" r="0" b="0"/>
+            <wp:docPr id="5" name="Picture 5"/>
             <wp:cNvGraphicFramePr>
               <a:graphicFrameLocks xmlns:a="http://schemas.openxmlformats.org/drawingml/2006/main" noChangeAspect="1"/>
             </wp:cNvGraphicFramePr>
@@ -2165,7 +2176,7 @@
                   <pic:spPr>
                     <a:xfrm>
                       <a:off x="0" y="0"/>
-                      <a:ext cx="1727923" cy="846613"/>
+                      <a:ext cx="2800350" cy="590550"/>
                     </a:xfrm>
                     <a:prstGeom prst="rect">
                       <a:avLst/>
@@ -2181,6 +2192,22 @@
     <w:p>
       <w:pPr>
         <w:pStyle w:val="ListParagraph"/>
+        <w:rPr>
+          <w:color w:val="FF0000"/>
+          <w:lang w:val="en-GB"/>
+        </w:rPr>
+      </w:pPr>
+      <w:r>
+        <w:rPr>
+          <w:color w:val="FF0000"/>
+          <w:lang w:val="en-GB"/>
+        </w:rPr>
+        <w:t>Please check if errors occur!</w:t>
+      </w:r>
+    </w:p>
+    <w:p>
+      <w:pPr>
+        <w:pStyle w:val="ListParagraph"/>
         <w:numPr>
           <w:ilvl w:val="0"/>
           <w:numId w:val="4"/>
@@ -2194,6 +2221,18 @@
           <w:lang w:val="en-GB"/>
         </w:rPr>
         <w:t>Click “Check” to check the package</w:t>
+      </w:r>
+      <w:r>
+        <w:rPr>
+          <w:lang w:val="en-GB"/>
+        </w:rPr>
+        <w:t xml:space="preserve">. </w:t>
+      </w:r>
+      <w:r>
+        <w:rPr>
+          <w:lang w:val="en-GB"/>
+        </w:rPr>
+        <w:t>Please check if errors occur!</w:t>
       </w:r>
     </w:p>
     <w:p>
@@ -3482,7 +3521,7 @@
 </file>
 
 <file path=customXml/itemProps1.xml><?xml version="1.0" encoding="utf-8"?>
-<ds:datastoreItem xmlns:ds="http://schemas.openxmlformats.org/officeDocument/2006/customXml" ds:itemID="{B7A8DB9E-2BF1-4F4B-91BE-17BCACB1BE68}">
+<ds:datastoreItem xmlns:ds="http://schemas.openxmlformats.org/officeDocument/2006/customXml" ds:itemID="{9BCD3194-B0B3-45E2-B2C5-86773626A8D9}">
   <ds:schemaRefs>
     <ds:schemaRef ds:uri="http://schemas.openxmlformats.org/officeDocument/2006/bibliography"/>
   </ds:schemaRefs>

</xml_diff>